<commit_message>
Report finalised, hyperlinking pending
</commit_message>
<xml_diff>
--- a/documentation/Architecture/systemAchitecture.docx
+++ b/documentation/Architecture/systemAchitecture.docx
@@ -11,13 +11,13 @@
         <mc:AlternateContent>
           <mc:Choice Requires="wpg">
             <w:drawing>
-              <wp:anchor distT="0" distB="0" distL="114300" distR="114300" simplePos="0" relativeHeight="251716608" behindDoc="0" locked="0" layoutInCell="1" allowOverlap="1" wp14:anchorId="7DBF0DDB" wp14:editId="4489D5C2">
+              <wp:anchor distT="0" distB="0" distL="114300" distR="114300" simplePos="0" relativeHeight="251715584" behindDoc="0" locked="0" layoutInCell="1" allowOverlap="1" wp14:anchorId="7DBF0DDB" wp14:editId="7E9B56F0">
                 <wp:simplePos x="0" y="0"/>
                 <wp:positionH relativeFrom="column">
-                  <wp:posOffset>154223</wp:posOffset>
+                  <wp:posOffset>150724</wp:posOffset>
                 </wp:positionH>
                 <wp:positionV relativeFrom="paragraph">
-                  <wp:posOffset>18632</wp:posOffset>
+                  <wp:posOffset>21793</wp:posOffset>
                 </wp:positionV>
                 <wp:extent cx="5529154" cy="4535059"/>
                 <wp:effectExtent l="19050" t="19050" r="14605" b="0"/>
@@ -150,8 +150,8 @@
                                   <wps:cNvSpPr/>
                                   <wps:spPr>
                                     <a:xfrm>
-                                      <a:off x="835582" y="-10459"/>
-                                      <a:ext cx="1009650" cy="929033"/>
+                                      <a:off x="835551" y="-79899"/>
+                                      <a:ext cx="1009650" cy="998358"/>
                                     </a:xfrm>
                                     <a:prstGeom prst="flowChartMagneticDisk">
                                       <a:avLst/>
@@ -184,10 +184,21 @@
                                       <w:p>
                                         <w:pPr>
                                           <w:shd w:val="clear" w:color="auto" w:fill="FFFFFF" w:themeFill="background1"/>
+                                          <w:spacing w:after="0"/>
                                           <w:jc w:val="center"/>
                                         </w:pPr>
                                         <w:r>
-                                          <w:t>Google drive database</w:t>
+                                          <w:t>Backup</w:t>
+                                        </w:r>
+                                      </w:p>
+                                      <w:p>
+                                        <w:pPr>
+                                          <w:shd w:val="clear" w:color="auto" w:fill="FFFFFF" w:themeFill="background1"/>
+                                          <w:spacing w:after="0"/>
+                                          <w:jc w:val="center"/>
+                                        </w:pPr>
+                                        <w:r>
+                                          <w:t>Database</w:t>
                                         </w:r>
                                       </w:p>
                                     </w:txbxContent>
@@ -422,10 +433,24 @@
                                         <w:p>
                                           <w:pPr>
                                             <w:shd w:val="clear" w:color="auto" w:fill="FFFFFF" w:themeFill="background1"/>
+                                            <w:spacing w:after="0"/>
                                             <w:jc w:val="center"/>
                                           </w:pPr>
                                           <w:r>
-                                            <w:t xml:space="preserve">Driver </w:t>
+                                            <w:t>Driver</w:t>
+                                          </w:r>
+                                        </w:p>
+                                        <w:p>
+                                          <w:pPr>
+                                            <w:shd w:val="clear" w:color="auto" w:fill="FFFFFF" w:themeFill="background1"/>
+                                            <w:spacing w:after="0"/>
+                                            <w:jc w:val="center"/>
+                                          </w:pPr>
+                                          <w:r>
+                                            <w:t>Code</w:t>
+                                          </w:r>
+                                          <w:r>
+                                            <w:t xml:space="preserve"> </w:t>
                                           </w:r>
                                         </w:p>
                                       </w:txbxContent>
@@ -1273,7 +1298,7 @@
           </mc:Choice>
           <mc:Fallback>
             <w:pict>
-              <v:group w14:anchorId="7DBF0DDB" id="Group 9" o:spid="_x0000_s1026" style="position:absolute;margin-left:12.15pt;margin-top:1.45pt;width:435.35pt;height:357.1pt;z-index:251716608" coordsize="55291,45350" o:gfxdata="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">
+              <v:group w14:anchorId="7DBF0DDB" id="Group 9" o:spid="_x0000_s1026" style="position:absolute;margin-left:11.85pt;margin-top:1.7pt;width:435.35pt;height:357.1pt;z-index:251715584" coordsize="55291,45350" o:gfxdata="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">
                 <v:group id="Group 49" o:spid="_x0000_s1027" style="position:absolute;width:44925;height:45350" coordsize="44925,45350" o:gfxdata="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">
                   <v:group id="Group 47" o:spid="_x0000_s1028" style="position:absolute;width:44925;height:45350" coordorigin=",-798" coordsize="44925,45350" o:gfxdata="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">
                     <v:group id="Group 45" o:spid="_x0000_s1029" style="position:absolute;top:-798;width:44925;height:38502" coordorigin=",-798" coordsize="44925,38503" o:gfxdata="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">
@@ -1298,17 +1323,28 @@
                               </w:txbxContent>
                             </v:textbox>
                           </v:shape>
-                          <v:shape id="Flowchart: Magnetic Disk 4" o:spid="_x0000_s1033" type="#_x0000_t132" style="position:absolute;left:8355;top:-104;width:10097;height:9289;visibility:visible;mso-wrap-style:square;v-text-anchor:middle" o:gfxdata="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" filled="f" strokecolor="#4472c4 [3204]" strokeweight="2.25pt">
+                          <v:shape id="Flowchart: Magnetic Disk 4" o:spid="_x0000_s1033" type="#_x0000_t132" style="position:absolute;left:8355;top:-798;width:10097;height:9982;visibility:visible;mso-wrap-style:square;v-text-anchor:middle" o:gfxdata="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" filled="f" strokecolor="#4472c4 [3204]" strokeweight="2.25pt">
                             <v:stroke joinstyle="miter"/>
                             <v:textbox>
                               <w:txbxContent>
                                 <w:p>
                                   <w:pPr>
                                     <w:shd w:val="clear" w:color="auto" w:fill="FFFFFF" w:themeFill="background1"/>
+                                    <w:spacing w:after="0"/>
                                     <w:jc w:val="center"/>
                                   </w:pPr>
                                   <w:r>
-                                    <w:t>Google drive database</w:t>
+                                    <w:t>Backup</w:t>
+                                  </w:r>
+                                </w:p>
+                                <w:p>
+                                  <w:pPr>
+                                    <w:shd w:val="clear" w:color="auto" w:fill="FFFFFF" w:themeFill="background1"/>
+                                    <w:spacing w:after="0"/>
+                                    <w:jc w:val="center"/>
+                                  </w:pPr>
+                                  <w:r>
+                                    <w:t>Database</w:t>
                                   </w:r>
                                 </w:p>
                               </w:txbxContent>
@@ -1408,10 +1444,24 @@
                                   <w:p>
                                     <w:pPr>
                                       <w:shd w:val="clear" w:color="auto" w:fill="FFFFFF" w:themeFill="background1"/>
+                                      <w:spacing w:after="0"/>
                                       <w:jc w:val="center"/>
                                     </w:pPr>
                                     <w:r>
-                                      <w:t xml:space="preserve">Driver </w:t>
+                                      <w:t>Driver</w:t>
+                                    </w:r>
+                                  </w:p>
+                                  <w:p>
+                                    <w:pPr>
+                                      <w:shd w:val="clear" w:color="auto" w:fill="FFFFFF" w:themeFill="background1"/>
+                                      <w:spacing w:after="0"/>
+                                      <w:jc w:val="center"/>
+                                    </w:pPr>
+                                    <w:r>
+                                      <w:t>Code</w:t>
+                                    </w:r>
+                                    <w:r>
+                                      <w:t xml:space="preserve"> </w:t>
                                     </w:r>
                                   </w:p>
                                 </w:txbxContent>
@@ -1645,7 +1695,7 @@
         <mc:AlternateContent>
           <mc:Choice Requires="wps">
             <w:drawing>
-              <wp:anchor distT="0" distB="0" distL="114300" distR="114300" simplePos="0" relativeHeight="251700224" behindDoc="0" locked="0" layoutInCell="1" allowOverlap="1" wp14:anchorId="7BECB3D2" wp14:editId="33FBE109">
+              <wp:anchor distT="0" distB="0" distL="114300" distR="114300" simplePos="0" relativeHeight="251699200" behindDoc="0" locked="0" layoutInCell="1" allowOverlap="1" wp14:anchorId="7BECB3D2" wp14:editId="286341FB">
                 <wp:simplePos x="0" y="0"/>
                 <wp:positionH relativeFrom="column">
                   <wp:posOffset>2409190</wp:posOffset>
@@ -1737,7 +1787,7 @@
                 <v:stroke joinstyle="miter"/>
                 <v:path gradientshapeok="t" o:connecttype="rect"/>
               </v:shapetype>
-              <v:shape id="Text Box 50" o:spid="_x0000_s1059" type="#_x0000_t202" style="position:absolute;left:0;text-align:left;margin-left:189.7pt;margin-top:261.4pt;width:126.2pt;height:17.05pt;z-index:251700224;visibility:visible;mso-wrap-style:square;mso-width-percent:0;mso-height-percent:0;mso-wrap-distance-left:9pt;mso-wrap-distance-top:0;mso-wrap-distance-right:9pt;mso-wrap-distance-bottom:0;mso-position-horizontal:absolute;mso-position-horizontal-relative:text;mso-position-vertical:absolute;mso-position-vertical-relative:text;mso-width-percent:0;mso-height-percent:0;mso-width-relative:margin;mso-height-relative:margin;v-text-anchor:top" o:gfxdata="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" stroked="f">
+              <v:shape id="Text Box 50" o:spid="_x0000_s1059" type="#_x0000_t202" style="position:absolute;left:0;text-align:left;margin-left:189.7pt;margin-top:261.4pt;width:126.2pt;height:17.05pt;z-index:251699200;visibility:visible;mso-wrap-style:square;mso-width-percent:0;mso-height-percent:0;mso-wrap-distance-left:9pt;mso-wrap-distance-top:0;mso-wrap-distance-right:9pt;mso-wrap-distance-bottom:0;mso-position-horizontal:absolute;mso-position-horizontal-relative:text;mso-position-vertical:absolute;mso-position-vertical-relative:text;mso-width-percent:0;mso-height-percent:0;mso-width-relative:margin;mso-height-relative:margin;v-text-anchor:top" o:gfxdata="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" stroked="f">
                 <v:textbox inset="0,0,0,0">
                   <w:txbxContent>
                     <w:p>
@@ -1918,39 +1968,1176 @@
         <w:jc w:val="both"/>
       </w:pPr>
       <w:r>
-        <w:t>ML:</w:t>
-      </w:r>
-    </w:p>
-    <w:p>
-      <w:pPr>
-        <w:pStyle w:val="ListParagraph"/>
-        <w:numPr>
-          <w:ilvl w:val="0"/>
-          <w:numId w:val="1"/>
-        </w:numPr>
-        <w:tabs>
-          <w:tab w:val="left" w:pos="7997"/>
-        </w:tabs>
-        <w:jc w:val="both"/>
-      </w:pPr>
-      <w:r>
-        <w:t>LSTM model</w:t>
-      </w:r>
-    </w:p>
-    <w:p>
-      <w:pPr>
-        <w:pStyle w:val="ListParagraph"/>
-        <w:numPr>
-          <w:ilvl w:val="0"/>
-          <w:numId w:val="1"/>
-        </w:numPr>
-        <w:tabs>
-          <w:tab w:val="left" w:pos="7997"/>
-        </w:tabs>
-        <w:jc w:val="both"/>
-      </w:pPr>
-      <w:bookmarkStart w:id="0" w:name="_GoBack"/>
-      <w:bookmarkEnd w:id="0"/>
+        <w:rPr>
+          <w:noProof/>
+        </w:rPr>
+        <mc:AlternateContent>
+          <mc:Choice Requires="wpg">
+            <w:drawing>
+              <wp:anchor distT="0" distB="0" distL="114300" distR="114300" simplePos="0" relativeHeight="251747328" behindDoc="0" locked="0" layoutInCell="1" allowOverlap="1" wp14:anchorId="693E8FCF" wp14:editId="7250B82B">
+                <wp:simplePos x="0" y="0"/>
+                <wp:positionH relativeFrom="column">
+                  <wp:posOffset>-728373</wp:posOffset>
+                </wp:positionH>
+                <wp:positionV relativeFrom="paragraph">
+                  <wp:posOffset>264740</wp:posOffset>
+                </wp:positionV>
+                <wp:extent cx="7238646" cy="4004641"/>
+                <wp:effectExtent l="19050" t="19050" r="19685" b="15240"/>
+                <wp:wrapNone/>
+                <wp:docPr id="51" name="Group 51"/>
+                <wp:cNvGraphicFramePr/>
+                <a:graphic xmlns:a="http://schemas.openxmlformats.org/drawingml/2006/main">
+                  <a:graphicData uri="http://schemas.microsoft.com/office/word/2010/wordprocessingGroup">
+                    <wpg:wgp>
+                      <wpg:cNvGrpSpPr/>
+                      <wpg:grpSpPr>
+                        <a:xfrm>
+                          <a:off x="0" y="0"/>
+                          <a:ext cx="7238646" cy="4004641"/>
+                          <a:chOff x="0" y="0"/>
+                          <a:chExt cx="7238646" cy="4004641"/>
+                        </a:xfrm>
+                      </wpg:grpSpPr>
+                      <wps:wsp>
+                        <wps:cNvPr id="16" name="Rectangle: Rounded Corners 16"/>
+                        <wps:cNvSpPr/>
+                        <wps:spPr>
+                          <a:xfrm>
+                            <a:off x="0" y="1653871"/>
+                            <a:ext cx="1655370" cy="942851"/>
+                          </a:xfrm>
+                          <a:prstGeom prst="roundRect">
+                            <a:avLst/>
+                          </a:prstGeom>
+                          <a:noFill/>
+                          <a:ln w="28575">
+                            <a:solidFill>
+                              <a:schemeClr val="accent1"/>
+                            </a:solidFill>
+                          </a:ln>
+                        </wps:spPr>
+                        <wps:style>
+                          <a:lnRef idx="2">
+                            <a:schemeClr val="accent1">
+                              <a:shade val="50000"/>
+                            </a:schemeClr>
+                          </a:lnRef>
+                          <a:fillRef idx="1">
+                            <a:schemeClr val="accent1"/>
+                          </a:fillRef>
+                          <a:effectRef idx="0">
+                            <a:schemeClr val="accent1"/>
+                          </a:effectRef>
+                          <a:fontRef idx="minor">
+                            <a:schemeClr val="lt1"/>
+                          </a:fontRef>
+                        </wps:style>
+                        <wps:txbx>
+                          <w:txbxContent>
+                            <w:p>
+                              <w:pPr>
+                                <w:jc w:val="center"/>
+                                <w:rPr>
+                                  <w:b/>
+                                  <w:bCs/>
+                                  <w:color w:val="000000" w:themeColor="text1"/>
+                                  <w:sz w:val="24"/>
+                                  <w:szCs w:val="24"/>
+                                </w:rPr>
+                              </w:pPr>
+                              <w:r>
+                                <w:rPr>
+                                  <w:b/>
+                                  <w:bCs/>
+                                  <w:color w:val="000000" w:themeColor="text1"/>
+                                  <w:sz w:val="24"/>
+                                  <w:szCs w:val="24"/>
+                                </w:rPr>
+                                <w:t>Input Features</w:t>
+                              </w:r>
+                            </w:p>
+                            <w:p>
+                              <w:pPr>
+                                <w:jc w:val="center"/>
+                                <w:rPr>
+                                  <w:b/>
+                                  <w:bCs/>
+                                  <w:color w:val="000000" w:themeColor="text1"/>
+                                  <w:sz w:val="24"/>
+                                  <w:szCs w:val="24"/>
+                                </w:rPr>
+                              </w:pPr>
+                              <w:r>
+                                <w:rPr>
+                                  <w:b/>
+                                  <w:bCs/>
+                                  <w:color w:val="000000" w:themeColor="text1"/>
+                                  <w:sz w:val="24"/>
+                                  <w:szCs w:val="24"/>
+                                </w:rPr>
+                                <w:t>[Date, Month, year, hour, minute]</w:t>
+                              </w:r>
+                            </w:p>
+                            <w:p>
+                              <w:pPr>
+                                <w:shd w:val="clear" w:color="auto" w:fill="FFFFFF" w:themeFill="background1"/>
+                                <w:spacing w:after="0"/>
+                                <w:jc w:val="center"/>
+                                <w:rPr>
+                                  <w:b/>
+                                  <w:bCs/>
+                                  <w:sz w:val="24"/>
+                                  <w:szCs w:val="24"/>
+                                </w:rPr>
+                              </w:pPr>
+                            </w:p>
+                          </w:txbxContent>
+                        </wps:txbx>
+                        <wps:bodyPr rot="0" spcFirstLastPara="0" vertOverflow="overflow" horzOverflow="overflow" vert="horz" wrap="square" lIns="91440" tIns="45720" rIns="91440" bIns="45720" numCol="1" spcCol="0" rtlCol="0" fromWordArt="0" anchor="ctr" anchorCtr="0" forceAA="0" compatLnSpc="1">
+                          <a:prstTxWarp prst="textNoShape">
+                            <a:avLst/>
+                          </a:prstTxWarp>
+                          <a:noAutofit/>
+                        </wps:bodyPr>
+                      </wps:wsp>
+                      <wps:wsp>
+                        <wps:cNvPr id="23" name="Flowchart: Magnetic Disk 23"/>
+                        <wps:cNvSpPr/>
+                        <wps:spPr>
+                          <a:xfrm>
+                            <a:off x="2258171" y="0"/>
+                            <a:ext cx="3479165" cy="1946910"/>
+                          </a:xfrm>
+                          <a:prstGeom prst="flowChartMagneticDisk">
+                            <a:avLst/>
+                          </a:prstGeom>
+                          <a:noFill/>
+                          <a:ln w="28575">
+                            <a:solidFill>
+                              <a:schemeClr val="accent1"/>
+                            </a:solidFill>
+                          </a:ln>
+                        </wps:spPr>
+                        <wps:style>
+                          <a:lnRef idx="2">
+                            <a:schemeClr val="accent1">
+                              <a:shade val="50000"/>
+                            </a:schemeClr>
+                          </a:lnRef>
+                          <a:fillRef idx="1">
+                            <a:schemeClr val="accent1"/>
+                          </a:fillRef>
+                          <a:effectRef idx="0">
+                            <a:schemeClr val="accent1"/>
+                          </a:effectRef>
+                          <a:fontRef idx="minor">
+                            <a:schemeClr val="lt1"/>
+                          </a:fontRef>
+                        </wps:style>
+                        <wps:txbx>
+                          <w:txbxContent>
+                            <w:p>
+                              <w:pPr>
+                                <w:shd w:val="clear" w:color="auto" w:fill="FFFFFF" w:themeFill="background1"/>
+                                <w:spacing w:after="0"/>
+                                <w:jc w:val="center"/>
+                                <w:rPr>
+                                  <w:b/>
+                                  <w:bCs/>
+                                  <w:sz w:val="26"/>
+                                  <w:szCs w:val="26"/>
+                                </w:rPr>
+                              </w:pPr>
+                              <w:r>
+                                <w:rPr>
+                                  <w:b/>
+                                  <w:bCs/>
+                                  <w:sz w:val="26"/>
+                                  <w:szCs w:val="26"/>
+                                </w:rPr>
+                                <w:t>Pool of weather parameter prediction models</w:t>
+                              </w:r>
+                            </w:p>
+                            <w:p>
+                              <w:pPr>
+                                <w:shd w:val="clear" w:color="auto" w:fill="FFFFFF" w:themeFill="background1"/>
+                                <w:spacing w:after="0"/>
+                                <w:jc w:val="center"/>
+                                <w:rPr>
+                                  <w:sz w:val="26"/>
+                                  <w:szCs w:val="26"/>
+                                </w:rPr>
+                              </w:pPr>
+                              <w:proofErr w:type="spellStart"/>
+                              <w:r>
+                                <w:rPr>
+                                  <w:color w:val="000000" w:themeColor="text1"/>
+                                  <w:sz w:val="26"/>
+                                  <w:szCs w:val="26"/>
+                                </w:rPr>
+                                <w:t>main_temp</w:t>
+                              </w:r>
+                              <w:proofErr w:type="spellEnd"/>
+                              <w:r>
+                                <w:rPr>
+                                  <w:color w:val="000000" w:themeColor="text1"/>
+                                  <w:sz w:val="26"/>
+                                  <w:szCs w:val="26"/>
+                                </w:rPr>
+                                <w:t xml:space="preserve"> </w:t>
+                              </w:r>
+                              <w:r>
+                                <w:rPr>
+                                  <w:color w:val="000000" w:themeColor="text1"/>
+                                  <w:sz w:val="26"/>
+                                  <w:szCs w:val="26"/>
+                                </w:rPr>
+                                <w:t xml:space="preserve">   </w:t>
+                              </w:r>
+                              <w:proofErr w:type="spellStart"/>
+                              <w:r>
+                                <w:rPr>
+                                  <w:color w:val="FF0000"/>
+                                  <w:sz w:val="26"/>
+                                  <w:szCs w:val="26"/>
+                                </w:rPr>
+                                <w:t>main_feels_like</w:t>
+                              </w:r>
+                              <w:proofErr w:type="spellEnd"/>
+                              <w:r>
+                                <w:rPr>
+                                  <w:color w:val="FF0000"/>
+                                  <w:sz w:val="26"/>
+                                  <w:szCs w:val="26"/>
+                                </w:rPr>
+                                <w:t xml:space="preserve">  </w:t>
+                              </w:r>
+                              <w:r>
+                                <w:rPr>
+                                  <w:color w:val="FF0000"/>
+                                  <w:sz w:val="26"/>
+                                  <w:szCs w:val="26"/>
+                                </w:rPr>
+                                <w:t xml:space="preserve"> </w:t>
+                              </w:r>
+                              <w:proofErr w:type="spellStart"/>
+                              <w:r>
+                                <w:rPr>
+                                  <w:color w:val="00B050"/>
+                                  <w:sz w:val="26"/>
+                                  <w:szCs w:val="26"/>
+                                </w:rPr>
+                                <w:t>main_pressure</w:t>
+                              </w:r>
+                              <w:proofErr w:type="spellEnd"/>
+                              <w:r>
+                                <w:rPr>
+                                  <w:sz w:val="26"/>
+                                  <w:szCs w:val="26"/>
+                                </w:rPr>
+                                <w:t xml:space="preserve"> </w:t>
+                              </w:r>
+                              <w:proofErr w:type="spellStart"/>
+                              <w:r>
+                                <w:rPr>
+                                  <w:color w:val="ED7D31" w:themeColor="accent2"/>
+                                  <w:sz w:val="26"/>
+                                  <w:szCs w:val="26"/>
+                                </w:rPr>
+                                <w:t>main_humidity</w:t>
+                              </w:r>
+                              <w:proofErr w:type="spellEnd"/>
+                              <w:r>
+                                <w:rPr>
+                                  <w:color w:val="ED7D31" w:themeColor="accent2"/>
+                                  <w:sz w:val="26"/>
+                                  <w:szCs w:val="26"/>
+                                </w:rPr>
+                                <w:t xml:space="preserve">  </w:t>
+                              </w:r>
+                              <w:r>
+                                <w:rPr>
+                                  <w:color w:val="ED7D31" w:themeColor="accent2"/>
+                                  <w:sz w:val="26"/>
+                                  <w:szCs w:val="26"/>
+                                </w:rPr>
+                                <w:t xml:space="preserve"> </w:t>
+                              </w:r>
+                              <w:proofErr w:type="spellStart"/>
+                              <w:r>
+                                <w:rPr>
+                                  <w:color w:val="2F5496" w:themeColor="accent1" w:themeShade="BF"/>
+                                  <w:sz w:val="26"/>
+                                  <w:szCs w:val="26"/>
+                                </w:rPr>
+                                <w:t>main_temp_min</w:t>
+                              </w:r>
+                              <w:proofErr w:type="spellEnd"/>
+                              <w:r>
+                                <w:rPr>
+                                  <w:color w:val="2F5496" w:themeColor="accent1" w:themeShade="BF"/>
+                                  <w:sz w:val="26"/>
+                                  <w:szCs w:val="26"/>
+                                </w:rPr>
+                                <w:t xml:space="preserve">  </w:t>
+                              </w:r>
+                              <w:r>
+                                <w:rPr>
+                                  <w:color w:val="70AD47" w:themeColor="accent6"/>
+                                  <w:sz w:val="26"/>
+                                  <w:szCs w:val="26"/>
+                                </w:rPr>
+                                <w:t xml:space="preserve"> </w:t>
+                              </w:r>
+                              <w:proofErr w:type="spellStart"/>
+                              <w:r>
+                                <w:rPr>
+                                  <w:color w:val="70AD47" w:themeColor="accent6"/>
+                                  <w:sz w:val="26"/>
+                                  <w:szCs w:val="26"/>
+                                </w:rPr>
+                                <w:t>main_temp_max</w:t>
+                              </w:r>
+                              <w:proofErr w:type="spellEnd"/>
+                              <w:r>
+                                <w:rPr>
+                                  <w:color w:val="7030A0"/>
+                                  <w:sz w:val="26"/>
+                                  <w:szCs w:val="26"/>
+                                </w:rPr>
+                                <w:t xml:space="preserve"> </w:t>
+                              </w:r>
+                              <w:proofErr w:type="spellStart"/>
+                              <w:r>
+                                <w:rPr>
+                                  <w:color w:val="7030A0"/>
+                                  <w:sz w:val="26"/>
+                                  <w:szCs w:val="26"/>
+                                </w:rPr>
+                                <w:t>wind_speed</w:t>
+                              </w:r>
+                              <w:proofErr w:type="spellEnd"/>
+                              <w:r>
+                                <w:rPr>
+                                  <w:color w:val="4472C4" w:themeColor="accent1"/>
+                                  <w:sz w:val="26"/>
+                                  <w:szCs w:val="26"/>
+                                </w:rPr>
+                                <w:t xml:space="preserve"> </w:t>
+                              </w:r>
+                              <w:proofErr w:type="spellStart"/>
+                              <w:r>
+                                <w:rPr>
+                                  <w:color w:val="4472C4" w:themeColor="accent1"/>
+                                  <w:sz w:val="26"/>
+                                  <w:szCs w:val="26"/>
+                                </w:rPr>
+                                <w:t>wind_deg</w:t>
+                              </w:r>
+                              <w:proofErr w:type="spellEnd"/>
+                            </w:p>
+                          </w:txbxContent>
+                        </wps:txbx>
+                        <wps:bodyPr rot="0" spcFirstLastPara="0" vertOverflow="overflow" horzOverflow="overflow" vert="horz" wrap="square" lIns="91440" tIns="45720" rIns="91440" bIns="45720" numCol="1" spcCol="0" rtlCol="0" fromWordArt="0" anchor="ctr" anchorCtr="0" forceAA="0" compatLnSpc="1">
+                          <a:prstTxWarp prst="textNoShape">
+                            <a:avLst/>
+                          </a:prstTxWarp>
+                          <a:noAutofit/>
+                        </wps:bodyPr>
+                      </wps:wsp>
+                      <wps:wsp>
+                        <wps:cNvPr id="25" name="Flowchart: Magnetic Disk 25"/>
+                        <wps:cNvSpPr/>
+                        <wps:spPr>
+                          <a:xfrm>
+                            <a:off x="2305879" y="2385391"/>
+                            <a:ext cx="3182886" cy="1619250"/>
+                          </a:xfrm>
+                          <a:prstGeom prst="flowChartMagneticDisk">
+                            <a:avLst/>
+                          </a:prstGeom>
+                          <a:noFill/>
+                          <a:ln w="28575">
+                            <a:solidFill>
+                              <a:schemeClr val="accent1"/>
+                            </a:solidFill>
+                          </a:ln>
+                        </wps:spPr>
+                        <wps:style>
+                          <a:lnRef idx="2">
+                            <a:schemeClr val="accent1">
+                              <a:shade val="50000"/>
+                            </a:schemeClr>
+                          </a:lnRef>
+                          <a:fillRef idx="1">
+                            <a:schemeClr val="accent1"/>
+                          </a:fillRef>
+                          <a:effectRef idx="0">
+                            <a:schemeClr val="accent1"/>
+                          </a:effectRef>
+                          <a:fontRef idx="minor">
+                            <a:schemeClr val="lt1"/>
+                          </a:fontRef>
+                        </wps:style>
+                        <wps:txbx>
+                          <w:txbxContent>
+                            <w:p>
+                              <w:pPr>
+                                <w:shd w:val="clear" w:color="auto" w:fill="FFFFFF" w:themeFill="background1"/>
+                                <w:spacing w:after="0"/>
+                                <w:jc w:val="center"/>
+                                <w:rPr>
+                                  <w:b/>
+                                  <w:bCs/>
+                                  <w:sz w:val="26"/>
+                                  <w:szCs w:val="26"/>
+                                </w:rPr>
+                              </w:pPr>
+                              <w:r>
+                                <w:rPr>
+                                  <w:b/>
+                                  <w:bCs/>
+                                  <w:sz w:val="26"/>
+                                  <w:szCs w:val="26"/>
+                                </w:rPr>
+                                <w:t xml:space="preserve">Pool of </w:t>
+                              </w:r>
+                              <w:r>
+                                <w:rPr>
+                                  <w:b/>
+                                  <w:bCs/>
+                                  <w:sz w:val="26"/>
+                                  <w:szCs w:val="26"/>
+                                </w:rPr>
+                                <w:t xml:space="preserve">bike and stand availability </w:t>
+                              </w:r>
+                              <w:r>
+                                <w:rPr>
+                                  <w:b/>
+                                  <w:bCs/>
+                                  <w:sz w:val="26"/>
+                                  <w:szCs w:val="26"/>
+                                </w:rPr>
+                                <w:t>p</w:t>
+                              </w:r>
+                              <w:r>
+                                <w:rPr>
+                                  <w:b/>
+                                  <w:bCs/>
+                                  <w:sz w:val="26"/>
+                                  <w:szCs w:val="26"/>
+                                </w:rPr>
+                                <w:t>rediction models</w:t>
+                              </w:r>
+                              <w:r>
+                                <w:rPr>
+                                  <w:b/>
+                                  <w:bCs/>
+                                  <w:sz w:val="26"/>
+                                  <w:szCs w:val="26"/>
+                                </w:rPr>
+                                <w:t xml:space="preserve"> for each station</w:t>
+                              </w:r>
+                            </w:p>
+                          </w:txbxContent>
+                        </wps:txbx>
+                        <wps:bodyPr rot="0" spcFirstLastPara="0" vertOverflow="overflow" horzOverflow="overflow" vert="horz" wrap="square" lIns="91440" tIns="45720" rIns="91440" bIns="45720" numCol="1" spcCol="0" rtlCol="0" fromWordArt="0" anchor="ctr" anchorCtr="0" forceAA="0" compatLnSpc="1">
+                          <a:prstTxWarp prst="textNoShape">
+                            <a:avLst/>
+                          </a:prstTxWarp>
+                          <a:noAutofit/>
+                        </wps:bodyPr>
+                      </wps:wsp>
+                      <wps:wsp>
+                        <wps:cNvPr id="26" name="Connector: Curved 26"/>
+                        <wps:cNvCnPr/>
+                        <wps:spPr>
+                          <a:xfrm rot="5400000" flipV="1">
+                            <a:off x="2507725" y="1318177"/>
+                            <a:ext cx="493768" cy="2208848"/>
+                          </a:xfrm>
+                          <a:prstGeom prst="curvedConnector3">
+                            <a:avLst>
+                              <a:gd name="adj1" fmla="val -32418"/>
+                            </a:avLst>
+                          </a:prstGeom>
+                          <a:ln w="28575">
+                            <a:solidFill>
+                              <a:schemeClr val="tx1"/>
+                            </a:solidFill>
+                            <a:tailEnd type="triangle"/>
+                          </a:ln>
+                        </wps:spPr>
+                        <wps:style>
+                          <a:lnRef idx="1">
+                            <a:schemeClr val="accent1"/>
+                          </a:lnRef>
+                          <a:fillRef idx="0">
+                            <a:schemeClr val="accent1"/>
+                          </a:fillRef>
+                          <a:effectRef idx="0">
+                            <a:schemeClr val="accent1"/>
+                          </a:effectRef>
+                          <a:fontRef idx="minor">
+                            <a:schemeClr val="tx1"/>
+                          </a:fontRef>
+                        </wps:style>
+                        <wps:bodyPr/>
+                      </wps:wsp>
+                      <wps:wsp>
+                        <wps:cNvPr id="27" name="Connector: Curved 27"/>
+                        <wps:cNvCnPr/>
+                        <wps:spPr>
+                          <a:xfrm rot="5400000" flipH="1" flipV="1">
+                            <a:off x="1348575" y="1270552"/>
+                            <a:ext cx="1215391" cy="603548"/>
+                          </a:xfrm>
+                          <a:prstGeom prst="curvedConnector3">
+                            <a:avLst>
+                              <a:gd name="adj1" fmla="val 95190"/>
+                            </a:avLst>
+                          </a:prstGeom>
+                          <a:ln w="28575">
+                            <a:solidFill>
+                              <a:schemeClr val="tx1"/>
+                            </a:solidFill>
+                            <a:tailEnd type="triangle"/>
+                          </a:ln>
+                        </wps:spPr>
+                        <wps:style>
+                          <a:lnRef idx="1">
+                            <a:schemeClr val="accent1"/>
+                          </a:lnRef>
+                          <a:fillRef idx="0">
+                            <a:schemeClr val="accent1"/>
+                          </a:fillRef>
+                          <a:effectRef idx="0">
+                            <a:schemeClr val="accent1"/>
+                          </a:effectRef>
+                          <a:fontRef idx="minor">
+                            <a:schemeClr val="tx1"/>
+                          </a:fontRef>
+                        </wps:style>
+                        <wps:bodyPr/>
+                      </wps:wsp>
+                      <wps:wsp>
+                        <wps:cNvPr id="29" name="Connector: Curved 29"/>
+                        <wps:cNvCnPr/>
+                        <wps:spPr>
+                          <a:xfrm>
+                            <a:off x="3814970" y="1940118"/>
+                            <a:ext cx="45719" cy="724395"/>
+                          </a:xfrm>
+                          <a:prstGeom prst="curvedConnector3">
+                            <a:avLst>
+                              <a:gd name="adj1" fmla="val 50000"/>
+                            </a:avLst>
+                          </a:prstGeom>
+                          <a:ln w="28575">
+                            <a:tailEnd type="triangle"/>
+                          </a:ln>
+                        </wps:spPr>
+                        <wps:style>
+                          <a:lnRef idx="1">
+                            <a:schemeClr val="accent6"/>
+                          </a:lnRef>
+                          <a:fillRef idx="0">
+                            <a:schemeClr val="accent6"/>
+                          </a:fillRef>
+                          <a:effectRef idx="0">
+                            <a:schemeClr val="accent6"/>
+                          </a:effectRef>
+                          <a:fontRef idx="minor">
+                            <a:schemeClr val="tx1"/>
+                          </a:fontRef>
+                        </wps:style>
+                        <wps:bodyPr/>
+                      </wps:wsp>
+                      <wps:wsp>
+                        <wps:cNvPr id="35" name="Connector: Curved 35"/>
+                        <wps:cNvCnPr/>
+                        <wps:spPr>
+                          <a:xfrm rot="5400000" flipH="1" flipV="1">
+                            <a:off x="5820784" y="2875652"/>
+                            <a:ext cx="60961" cy="713605"/>
+                          </a:xfrm>
+                          <a:prstGeom prst="curvedConnector3">
+                            <a:avLst>
+                              <a:gd name="adj1" fmla="val 43714"/>
+                            </a:avLst>
+                          </a:prstGeom>
+                          <a:ln w="28575">
+                            <a:solidFill>
+                              <a:srgbClr val="0070C0"/>
+                            </a:solidFill>
+                            <a:tailEnd type="triangle"/>
+                          </a:ln>
+                        </wps:spPr>
+                        <wps:style>
+                          <a:lnRef idx="1">
+                            <a:schemeClr val="accent5"/>
+                          </a:lnRef>
+                          <a:fillRef idx="0">
+                            <a:schemeClr val="accent5"/>
+                          </a:fillRef>
+                          <a:effectRef idx="0">
+                            <a:schemeClr val="accent5"/>
+                          </a:effectRef>
+                          <a:fontRef idx="minor">
+                            <a:schemeClr val="tx1"/>
+                          </a:fontRef>
+                        </wps:style>
+                        <wps:bodyPr/>
+                      </wps:wsp>
+                      <wps:wsp>
+                        <wps:cNvPr id="37" name="Scroll: Vertical 37"/>
+                        <wps:cNvSpPr/>
+                        <wps:spPr>
+                          <a:xfrm>
+                            <a:off x="6206822" y="1348574"/>
+                            <a:ext cx="1031824" cy="884826"/>
+                          </a:xfrm>
+                          <a:prstGeom prst="verticalScroll">
+                            <a:avLst/>
+                          </a:prstGeom>
+                          <a:noFill/>
+                          <a:ln w="19050"/>
+                        </wps:spPr>
+                        <wps:style>
+                          <a:lnRef idx="2">
+                            <a:schemeClr val="accent1">
+                              <a:shade val="50000"/>
+                            </a:schemeClr>
+                          </a:lnRef>
+                          <a:fillRef idx="1">
+                            <a:schemeClr val="accent1"/>
+                          </a:fillRef>
+                          <a:effectRef idx="0">
+                            <a:schemeClr val="accent1"/>
+                          </a:effectRef>
+                          <a:fontRef idx="minor">
+                            <a:schemeClr val="lt1"/>
+                          </a:fontRef>
+                        </wps:style>
+                        <wps:txbx>
+                          <w:txbxContent>
+                            <w:p>
+                              <w:pPr>
+                                <w:shd w:val="clear" w:color="auto" w:fill="FFFFFF" w:themeFill="background1"/>
+                                <w:jc w:val="center"/>
+                              </w:pPr>
+                              <w:r>
+                                <w:t>Weather Prediction API</w:t>
+                              </w:r>
+                            </w:p>
+                          </w:txbxContent>
+                        </wps:txbx>
+                        <wps:bodyPr rot="0" spcFirstLastPara="0" vertOverflow="overflow" horzOverflow="overflow" vert="horz" wrap="square" lIns="91440" tIns="45720" rIns="91440" bIns="45720" numCol="1" spcCol="0" rtlCol="0" fromWordArt="0" anchor="ctr" anchorCtr="0" forceAA="0" compatLnSpc="1">
+                          <a:prstTxWarp prst="textNoShape">
+                            <a:avLst/>
+                          </a:prstTxWarp>
+                          <a:noAutofit/>
+                        </wps:bodyPr>
+                      </wps:wsp>
+                      <wps:wsp>
+                        <wps:cNvPr id="40" name="Scroll: Vertical 40"/>
+                        <wps:cNvSpPr/>
+                        <wps:spPr>
+                          <a:xfrm>
+                            <a:off x="6095503" y="2596929"/>
+                            <a:ext cx="1097792" cy="1104405"/>
+                          </a:xfrm>
+                          <a:prstGeom prst="verticalScroll">
+                            <a:avLst/>
+                          </a:prstGeom>
+                          <a:noFill/>
+                          <a:ln w="19050"/>
+                        </wps:spPr>
+                        <wps:style>
+                          <a:lnRef idx="2">
+                            <a:schemeClr val="accent1">
+                              <a:shade val="50000"/>
+                            </a:schemeClr>
+                          </a:lnRef>
+                          <a:fillRef idx="1">
+                            <a:schemeClr val="accent1"/>
+                          </a:fillRef>
+                          <a:effectRef idx="0">
+                            <a:schemeClr val="accent1"/>
+                          </a:effectRef>
+                          <a:fontRef idx="minor">
+                            <a:schemeClr val="lt1"/>
+                          </a:fontRef>
+                        </wps:style>
+                        <wps:txbx>
+                          <w:txbxContent>
+                            <w:p>
+                              <w:pPr>
+                                <w:shd w:val="clear" w:color="auto" w:fill="FFFFFF" w:themeFill="background1"/>
+                                <w:jc w:val="center"/>
+                              </w:pPr>
+                              <w:r>
+                                <w:t>Bike station</w:t>
+                              </w:r>
+                              <w:r>
+                                <w:t xml:space="preserve"> Prediction API</w:t>
+                              </w:r>
+                            </w:p>
+                            <w:p>
+                              <w:pPr>
+                                <w:shd w:val="clear" w:color="auto" w:fill="FFFFFF" w:themeFill="background1"/>
+                                <w:jc w:val="center"/>
+                              </w:pPr>
+                            </w:p>
+                          </w:txbxContent>
+                        </wps:txbx>
+                        <wps:bodyPr rot="0" spcFirstLastPara="0" vertOverflow="overflow" horzOverflow="overflow" vert="horz" wrap="square" lIns="91440" tIns="45720" rIns="91440" bIns="45720" numCol="1" spcCol="0" rtlCol="0" fromWordArt="0" anchor="ctr" anchorCtr="0" forceAA="0" compatLnSpc="1">
+                          <a:prstTxWarp prst="textNoShape">
+                            <a:avLst/>
+                          </a:prstTxWarp>
+                          <a:noAutofit/>
+                        </wps:bodyPr>
+                      </wps:wsp>
+                      <wps:wsp>
+                        <wps:cNvPr id="43" name="Connector: Curved 43"/>
+                        <wps:cNvCnPr/>
+                        <wps:spPr>
+                          <a:xfrm flipV="1">
+                            <a:off x="3813479" y="1933658"/>
+                            <a:ext cx="2500492" cy="129375"/>
+                          </a:xfrm>
+                          <a:prstGeom prst="curvedConnector3">
+                            <a:avLst>
+                              <a:gd name="adj1" fmla="val 85023"/>
+                            </a:avLst>
+                          </a:prstGeom>
+                          <a:ln w="28575">
+                            <a:tailEnd type="triangle"/>
+                          </a:ln>
+                        </wps:spPr>
+                        <wps:style>
+                          <a:lnRef idx="1">
+                            <a:schemeClr val="accent6"/>
+                          </a:lnRef>
+                          <a:fillRef idx="0">
+                            <a:schemeClr val="accent6"/>
+                          </a:fillRef>
+                          <a:effectRef idx="0">
+                            <a:schemeClr val="accent6"/>
+                          </a:effectRef>
+                          <a:fontRef idx="minor">
+                            <a:schemeClr val="tx1"/>
+                          </a:fontRef>
+                        </wps:style>
+                        <wps:bodyPr/>
+                      </wps:wsp>
+                    </wpg:wgp>
+                  </a:graphicData>
+                </a:graphic>
+              </wp:anchor>
+            </w:drawing>
+          </mc:Choice>
+          <mc:Fallback>
+            <w:pict>
+              <v:group w14:anchorId="693E8FCF" id="Group 51" o:spid="_x0000_s1060" style="position:absolute;left:0;text-align:left;margin-left:-57.35pt;margin-top:20.85pt;width:569.95pt;height:315.35pt;z-index:251747328" coordsize="72386,40046" o:gfxdata="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">
+                <v:roundrect id="Rectangle: Rounded Corners 16" o:spid="_x0000_s1061" style="position:absolute;top:16538;width:16553;height:9429;visibility:visible;mso-wrap-style:square;v-text-anchor:middle" arcsize="10923f" o:gfxdata="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" filled="f" strokecolor="#4472c4 [3204]" strokeweight="2.25pt">
+                  <v:stroke joinstyle="miter"/>
+                  <v:textbox>
+                    <w:txbxContent>
+                      <w:p>
+                        <w:pPr>
+                          <w:jc w:val="center"/>
+                          <w:rPr>
+                            <w:b/>
+                            <w:bCs/>
+                            <w:color w:val="000000" w:themeColor="text1"/>
+                            <w:sz w:val="24"/>
+                            <w:szCs w:val="24"/>
+                          </w:rPr>
+                        </w:pPr>
+                        <w:r>
+                          <w:rPr>
+                            <w:b/>
+                            <w:bCs/>
+                            <w:color w:val="000000" w:themeColor="text1"/>
+                            <w:sz w:val="24"/>
+                            <w:szCs w:val="24"/>
+                          </w:rPr>
+                          <w:t>Input Features</w:t>
+                        </w:r>
+                      </w:p>
+                      <w:p>
+                        <w:pPr>
+                          <w:jc w:val="center"/>
+                          <w:rPr>
+                            <w:b/>
+                            <w:bCs/>
+                            <w:color w:val="000000" w:themeColor="text1"/>
+                            <w:sz w:val="24"/>
+                            <w:szCs w:val="24"/>
+                          </w:rPr>
+                        </w:pPr>
+                        <w:r>
+                          <w:rPr>
+                            <w:b/>
+                            <w:bCs/>
+                            <w:color w:val="000000" w:themeColor="text1"/>
+                            <w:sz w:val="24"/>
+                            <w:szCs w:val="24"/>
+                          </w:rPr>
+                          <w:t>[Date, Month, year, hour, minute]</w:t>
+                        </w:r>
+                      </w:p>
+                      <w:p>
+                        <w:pPr>
+                          <w:shd w:val="clear" w:color="auto" w:fill="FFFFFF" w:themeFill="background1"/>
+                          <w:spacing w:after="0"/>
+                          <w:jc w:val="center"/>
+                          <w:rPr>
+                            <w:b/>
+                            <w:bCs/>
+                            <w:sz w:val="24"/>
+                            <w:szCs w:val="24"/>
+                          </w:rPr>
+                        </w:pPr>
+                      </w:p>
+                    </w:txbxContent>
+                  </v:textbox>
+                </v:roundrect>
+                <v:shape id="Flowchart: Magnetic Disk 23" o:spid="_x0000_s1062" type="#_x0000_t132" style="position:absolute;left:22581;width:34792;height:19469;visibility:visible;mso-wrap-style:square;v-text-anchor:middle" o:gfxdata="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" filled="f" strokecolor="#4472c4 [3204]" strokeweight="2.25pt">
+                  <v:stroke joinstyle="miter"/>
+                  <v:textbox>
+                    <w:txbxContent>
+                      <w:p>
+                        <w:pPr>
+                          <w:shd w:val="clear" w:color="auto" w:fill="FFFFFF" w:themeFill="background1"/>
+                          <w:spacing w:after="0"/>
+                          <w:jc w:val="center"/>
+                          <w:rPr>
+                            <w:b/>
+                            <w:bCs/>
+                            <w:sz w:val="26"/>
+                            <w:szCs w:val="26"/>
+                          </w:rPr>
+                        </w:pPr>
+                        <w:r>
+                          <w:rPr>
+                            <w:b/>
+                            <w:bCs/>
+                            <w:sz w:val="26"/>
+                            <w:szCs w:val="26"/>
+                          </w:rPr>
+                          <w:t>Pool of weather parameter prediction models</w:t>
+                        </w:r>
+                      </w:p>
+                      <w:p>
+                        <w:pPr>
+                          <w:shd w:val="clear" w:color="auto" w:fill="FFFFFF" w:themeFill="background1"/>
+                          <w:spacing w:after="0"/>
+                          <w:jc w:val="center"/>
+                          <w:rPr>
+                            <w:sz w:val="26"/>
+                            <w:szCs w:val="26"/>
+                          </w:rPr>
+                        </w:pPr>
+                        <w:proofErr w:type="spellStart"/>
+                        <w:r>
+                          <w:rPr>
+                            <w:color w:val="000000" w:themeColor="text1"/>
+                            <w:sz w:val="26"/>
+                            <w:szCs w:val="26"/>
+                          </w:rPr>
+                          <w:t>main_temp</w:t>
+                        </w:r>
+                        <w:proofErr w:type="spellEnd"/>
+                        <w:r>
+                          <w:rPr>
+                            <w:color w:val="000000" w:themeColor="text1"/>
+                            <w:sz w:val="26"/>
+                            <w:szCs w:val="26"/>
+                          </w:rPr>
+                          <w:t xml:space="preserve"> </w:t>
+                        </w:r>
+                        <w:r>
+                          <w:rPr>
+                            <w:color w:val="000000" w:themeColor="text1"/>
+                            <w:sz w:val="26"/>
+                            <w:szCs w:val="26"/>
+                          </w:rPr>
+                          <w:t xml:space="preserve">   </w:t>
+                        </w:r>
+                        <w:proofErr w:type="spellStart"/>
+                        <w:r>
+                          <w:rPr>
+                            <w:color w:val="FF0000"/>
+                            <w:sz w:val="26"/>
+                            <w:szCs w:val="26"/>
+                          </w:rPr>
+                          <w:t>main_feels_like</w:t>
+                        </w:r>
+                        <w:proofErr w:type="spellEnd"/>
+                        <w:r>
+                          <w:rPr>
+                            <w:color w:val="FF0000"/>
+                            <w:sz w:val="26"/>
+                            <w:szCs w:val="26"/>
+                          </w:rPr>
+                          <w:t xml:space="preserve">  </w:t>
+                        </w:r>
+                        <w:r>
+                          <w:rPr>
+                            <w:color w:val="FF0000"/>
+                            <w:sz w:val="26"/>
+                            <w:szCs w:val="26"/>
+                          </w:rPr>
+                          <w:t xml:space="preserve"> </w:t>
+                        </w:r>
+                        <w:proofErr w:type="spellStart"/>
+                        <w:r>
+                          <w:rPr>
+                            <w:color w:val="00B050"/>
+                            <w:sz w:val="26"/>
+                            <w:szCs w:val="26"/>
+                          </w:rPr>
+                          <w:t>main_pressure</w:t>
+                        </w:r>
+                        <w:proofErr w:type="spellEnd"/>
+                        <w:r>
+                          <w:rPr>
+                            <w:sz w:val="26"/>
+                            <w:szCs w:val="26"/>
+                          </w:rPr>
+                          <w:t xml:space="preserve"> </w:t>
+                        </w:r>
+                        <w:proofErr w:type="spellStart"/>
+                        <w:r>
+                          <w:rPr>
+                            <w:color w:val="ED7D31" w:themeColor="accent2"/>
+                            <w:sz w:val="26"/>
+                            <w:szCs w:val="26"/>
+                          </w:rPr>
+                          <w:t>main_humidity</w:t>
+                        </w:r>
+                        <w:proofErr w:type="spellEnd"/>
+                        <w:r>
+                          <w:rPr>
+                            <w:color w:val="ED7D31" w:themeColor="accent2"/>
+                            <w:sz w:val="26"/>
+                            <w:szCs w:val="26"/>
+                          </w:rPr>
+                          <w:t xml:space="preserve">  </w:t>
+                        </w:r>
+                        <w:r>
+                          <w:rPr>
+                            <w:color w:val="ED7D31" w:themeColor="accent2"/>
+                            <w:sz w:val="26"/>
+                            <w:szCs w:val="26"/>
+                          </w:rPr>
+                          <w:t xml:space="preserve"> </w:t>
+                        </w:r>
+                        <w:proofErr w:type="spellStart"/>
+                        <w:r>
+                          <w:rPr>
+                            <w:color w:val="2F5496" w:themeColor="accent1" w:themeShade="BF"/>
+                            <w:sz w:val="26"/>
+                            <w:szCs w:val="26"/>
+                          </w:rPr>
+                          <w:t>main_temp_min</w:t>
+                        </w:r>
+                        <w:proofErr w:type="spellEnd"/>
+                        <w:r>
+                          <w:rPr>
+                            <w:color w:val="2F5496" w:themeColor="accent1" w:themeShade="BF"/>
+                            <w:sz w:val="26"/>
+                            <w:szCs w:val="26"/>
+                          </w:rPr>
+                          <w:t xml:space="preserve">  </w:t>
+                        </w:r>
+                        <w:r>
+                          <w:rPr>
+                            <w:color w:val="70AD47" w:themeColor="accent6"/>
+                            <w:sz w:val="26"/>
+                            <w:szCs w:val="26"/>
+                          </w:rPr>
+                          <w:t xml:space="preserve"> </w:t>
+                        </w:r>
+                        <w:proofErr w:type="spellStart"/>
+                        <w:r>
+                          <w:rPr>
+                            <w:color w:val="70AD47" w:themeColor="accent6"/>
+                            <w:sz w:val="26"/>
+                            <w:szCs w:val="26"/>
+                          </w:rPr>
+                          <w:t>main_temp_max</w:t>
+                        </w:r>
+                        <w:proofErr w:type="spellEnd"/>
+                        <w:r>
+                          <w:rPr>
+                            <w:color w:val="7030A0"/>
+                            <w:sz w:val="26"/>
+                            <w:szCs w:val="26"/>
+                          </w:rPr>
+                          <w:t xml:space="preserve"> </w:t>
+                        </w:r>
+                        <w:proofErr w:type="spellStart"/>
+                        <w:r>
+                          <w:rPr>
+                            <w:color w:val="7030A0"/>
+                            <w:sz w:val="26"/>
+                            <w:szCs w:val="26"/>
+                          </w:rPr>
+                          <w:t>wind_speed</w:t>
+                        </w:r>
+                        <w:proofErr w:type="spellEnd"/>
+                        <w:r>
+                          <w:rPr>
+                            <w:color w:val="4472C4" w:themeColor="accent1"/>
+                            <w:sz w:val="26"/>
+                            <w:szCs w:val="26"/>
+                          </w:rPr>
+                          <w:t xml:space="preserve"> </w:t>
+                        </w:r>
+                        <w:proofErr w:type="spellStart"/>
+                        <w:r>
+                          <w:rPr>
+                            <w:color w:val="4472C4" w:themeColor="accent1"/>
+                            <w:sz w:val="26"/>
+                            <w:szCs w:val="26"/>
+                          </w:rPr>
+                          <w:t>wind_deg</w:t>
+                        </w:r>
+                        <w:proofErr w:type="spellEnd"/>
+                      </w:p>
+                    </w:txbxContent>
+                  </v:textbox>
+                </v:shape>
+                <v:shape id="Flowchart: Magnetic Disk 25" o:spid="_x0000_s1063" type="#_x0000_t132" style="position:absolute;left:23058;top:23853;width:31829;height:16193;visibility:visible;mso-wrap-style:square;v-text-anchor:middle" o:gfxdata="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" filled="f" strokecolor="#4472c4 [3204]" strokeweight="2.25pt">
+                  <v:stroke joinstyle="miter"/>
+                  <v:textbox>
+                    <w:txbxContent>
+                      <w:p>
+                        <w:pPr>
+                          <w:shd w:val="clear" w:color="auto" w:fill="FFFFFF" w:themeFill="background1"/>
+                          <w:spacing w:after="0"/>
+                          <w:jc w:val="center"/>
+                          <w:rPr>
+                            <w:b/>
+                            <w:bCs/>
+                            <w:sz w:val="26"/>
+                            <w:szCs w:val="26"/>
+                          </w:rPr>
+                        </w:pPr>
+                        <w:r>
+                          <w:rPr>
+                            <w:b/>
+                            <w:bCs/>
+                            <w:sz w:val="26"/>
+                            <w:szCs w:val="26"/>
+                          </w:rPr>
+                          <w:t xml:space="preserve">Pool of </w:t>
+                        </w:r>
+                        <w:r>
+                          <w:rPr>
+                            <w:b/>
+                            <w:bCs/>
+                            <w:sz w:val="26"/>
+                            <w:szCs w:val="26"/>
+                          </w:rPr>
+                          <w:t xml:space="preserve">bike and stand availability </w:t>
+                        </w:r>
+                        <w:r>
+                          <w:rPr>
+                            <w:b/>
+                            <w:bCs/>
+                            <w:sz w:val="26"/>
+                            <w:szCs w:val="26"/>
+                          </w:rPr>
+                          <w:t>p</w:t>
+                        </w:r>
+                        <w:r>
+                          <w:rPr>
+                            <w:b/>
+                            <w:bCs/>
+                            <w:sz w:val="26"/>
+                            <w:szCs w:val="26"/>
+                          </w:rPr>
+                          <w:t>rediction models</w:t>
+                        </w:r>
+                        <w:r>
+                          <w:rPr>
+                            <w:b/>
+                            <w:bCs/>
+                            <w:sz w:val="26"/>
+                            <w:szCs w:val="26"/>
+                          </w:rPr>
+                          <w:t xml:space="preserve"> for each station</w:t>
+                        </w:r>
+                      </w:p>
+                    </w:txbxContent>
+                  </v:textbox>
+                </v:shape>
+                <v:shape id="Connector: Curved 26" o:spid="_x0000_s1064" type="#_x0000_t38" style="position:absolute;left:25077;top:13181;width:4937;height:22089;rotation:-90;flip:y;visibility:visible;mso-wrap-style:square" o:connectortype="curved" o:gfxdata="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" adj="-7002" strokecolor="black [3213]" strokeweight="2.25pt">
+                  <v:stroke endarrow="block" joinstyle="miter"/>
+                </v:shape>
+                <v:shape id="Connector: Curved 27" o:spid="_x0000_s1065" type="#_x0000_t38" style="position:absolute;left:13485;top:12705;width:12154;height:6036;rotation:90;flip:x y;visibility:visible;mso-wrap-style:square" o:connectortype="curved" o:gfxdata="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" adj="20561" strokecolor="black [3213]" strokeweight="2.25pt">
+                  <v:stroke endarrow="block" joinstyle="miter"/>
+                </v:shape>
+                <v:shape id="Connector: Curved 29" o:spid="_x0000_s1066" type="#_x0000_t38" style="position:absolute;left:38149;top:19401;width:457;height:7244;visibility:visible;mso-wrap-style:square" o:connectortype="curved" o:gfxdata="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" adj="10800" strokecolor="#70ad47 [3209]" strokeweight="2.25pt">
+                  <v:stroke endarrow="block" joinstyle="miter"/>
+                </v:shape>
+                <v:shape id="Connector: Curved 35" o:spid="_x0000_s1067" type="#_x0000_t38" style="position:absolute;left:58207;top:28756;width:610;height:7136;rotation:90;flip:x y;visibility:visible;mso-wrap-style:square" o:connectortype="curved" o:gfxdata="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" adj="9442" strokecolor="#0070c0" strokeweight="2.25pt">
+                  <v:stroke endarrow="block" joinstyle="miter"/>
+                </v:shape>
+                <v:shape id="Scroll: Vertical 37" o:spid="_x0000_s1068" type="#_x0000_t97" style="position:absolute;left:62068;top:13485;width:10318;height:8849;visibility:visible;mso-wrap-style:square;v-text-anchor:middle" o:gfxdata="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" filled="f" strokecolor="#1f3763 [1604]" strokeweight="1.5pt">
+                  <v:stroke joinstyle="miter"/>
+                  <v:textbox>
+                    <w:txbxContent>
+                      <w:p>
+                        <w:pPr>
+                          <w:shd w:val="clear" w:color="auto" w:fill="FFFFFF" w:themeFill="background1"/>
+                          <w:jc w:val="center"/>
+                        </w:pPr>
+                        <w:r>
+                          <w:t>Weather Prediction API</w:t>
+                        </w:r>
+                      </w:p>
+                    </w:txbxContent>
+                  </v:textbox>
+                </v:shape>
+                <v:shape id="Scroll: Vertical 40" o:spid="_x0000_s1069" type="#_x0000_t97" style="position:absolute;left:60955;top:25969;width:10977;height:11044;visibility:visible;mso-wrap-style:square;v-text-anchor:middle" o:gfxdata="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" filled="f" strokecolor="#1f3763 [1604]" strokeweight="1.5pt">
+                  <v:stroke joinstyle="miter"/>
+                  <v:textbox>
+                    <w:txbxContent>
+                      <w:p>
+                        <w:pPr>
+                          <w:shd w:val="clear" w:color="auto" w:fill="FFFFFF" w:themeFill="background1"/>
+                          <w:jc w:val="center"/>
+                        </w:pPr>
+                        <w:r>
+                          <w:t>Bike station</w:t>
+                        </w:r>
+                        <w:r>
+                          <w:t xml:space="preserve"> Prediction API</w:t>
+                        </w:r>
+                      </w:p>
+                      <w:p>
+                        <w:pPr>
+                          <w:shd w:val="clear" w:color="auto" w:fill="FFFFFF" w:themeFill="background1"/>
+                          <w:jc w:val="center"/>
+                        </w:pPr>
+                      </w:p>
+                    </w:txbxContent>
+                  </v:textbox>
+                </v:shape>
+                <v:shape id="Connector: Curved 43" o:spid="_x0000_s1070" type="#_x0000_t38" style="position:absolute;left:38134;top:19336;width:25005;height:1294;flip:y;visibility:visible;mso-wrap-style:square" o:connectortype="curved" o:gfxdata="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" adj="18365" strokecolor="#70ad47 [3209]" strokeweight="2.25pt">
+                  <v:stroke endarrow="block" joinstyle="miter"/>
+                </v:shape>
+              </v:group>
+            </w:pict>
+          </mc:Fallback>
+        </mc:AlternateContent>
+      </w:r>
     </w:p>
     <w:p>
       <w:pPr>
@@ -2000,684 +3187,6 @@
         <w:jc w:val="both"/>
       </w:pPr>
       <w:r>
-        <w:rPr>
-          <w:noProof/>
-        </w:rPr>
-        <mc:AlternateContent>
-          <mc:Choice Requires="wps">
-            <w:drawing>
-              <wp:anchor distT="0" distB="0" distL="114300" distR="114300" simplePos="0" relativeHeight="251709440" behindDoc="0" locked="0" layoutInCell="1" allowOverlap="1" wp14:anchorId="70DED43B" wp14:editId="277355D8">
-                <wp:simplePos x="0" y="0"/>
-                <wp:positionH relativeFrom="column">
-                  <wp:posOffset>3190505</wp:posOffset>
-                </wp:positionH>
-                <wp:positionV relativeFrom="paragraph">
-                  <wp:posOffset>1165263</wp:posOffset>
-                </wp:positionV>
-                <wp:extent cx="1447800" cy="637309"/>
-                <wp:effectExtent l="0" t="0" r="19050" b="10795"/>
-                <wp:wrapNone/>
-                <wp:docPr id="67" name="Rectangle 67"/>
-                <wp:cNvGraphicFramePr/>
-                <a:graphic xmlns:a="http://schemas.openxmlformats.org/drawingml/2006/main">
-                  <a:graphicData uri="http://schemas.microsoft.com/office/word/2010/wordprocessingShape">
-                    <wps:wsp>
-                      <wps:cNvSpPr/>
-                      <wps:spPr>
-                        <a:xfrm>
-                          <a:off x="0" y="0"/>
-                          <a:ext cx="1447800" cy="637309"/>
-                        </a:xfrm>
-                        <a:prstGeom prst="rect">
-                          <a:avLst/>
-                        </a:prstGeom>
-                        <a:solidFill>
-                          <a:schemeClr val="bg1"/>
-                        </a:solidFill>
-                        <a:ln>
-                          <a:solidFill>
-                            <a:schemeClr val="accent1"/>
-                          </a:solidFill>
-                        </a:ln>
-                      </wps:spPr>
-                      <wps:style>
-                        <a:lnRef idx="2">
-                          <a:schemeClr val="accent1">
-                            <a:shade val="50000"/>
-                          </a:schemeClr>
-                        </a:lnRef>
-                        <a:fillRef idx="1">
-                          <a:schemeClr val="accent1"/>
-                        </a:fillRef>
-                        <a:effectRef idx="0">
-                          <a:schemeClr val="accent1"/>
-                        </a:effectRef>
-                        <a:fontRef idx="minor">
-                          <a:schemeClr val="lt1"/>
-                        </a:fontRef>
-                      </wps:style>
-                      <wps:txbx>
-                        <w:txbxContent>
-                          <w:p>
-                            <w:pPr>
-                              <w:jc w:val="center"/>
-                              <w:rPr>
-                                <w:color w:val="000000" w:themeColor="text1"/>
-                              </w:rPr>
-                            </w:pPr>
-                            <w:r>
-                              <w:rPr>
-                                <w:color w:val="000000" w:themeColor="text1"/>
-                              </w:rPr>
-                              <w:t>Flask</w:t>
-                            </w:r>
-                          </w:p>
-                        </w:txbxContent>
-                      </wps:txbx>
-                      <wps:bodyPr rot="0" spcFirstLastPara="0" vertOverflow="overflow" horzOverflow="overflow" vert="horz" wrap="square" lIns="91440" tIns="45720" rIns="91440" bIns="45720" numCol="1" spcCol="0" rtlCol="0" fromWordArt="0" anchor="ctr" anchorCtr="0" forceAA="0" compatLnSpc="1">
-                        <a:prstTxWarp prst="textNoShape">
-                          <a:avLst/>
-                        </a:prstTxWarp>
-                        <a:noAutofit/>
-                      </wps:bodyPr>
-                    </wps:wsp>
-                  </a:graphicData>
-                </a:graphic>
-              </wp:anchor>
-            </w:drawing>
-          </mc:Choice>
-          <mc:Fallback>
-            <w:pict>
-              <v:rect w14:anchorId="70DED43B" id="Rectangle 67" o:spid="_x0000_s1060" style="position:absolute;left:0;text-align:left;margin-left:251.2pt;margin-top:91.75pt;width:114pt;height:50.2pt;z-index:251709440;visibility:visible;mso-wrap-style:square;mso-wrap-distance-left:9pt;mso-wrap-distance-top:0;mso-wrap-distance-right:9pt;mso-wrap-distance-bottom:0;mso-position-horizontal:absolute;mso-position-horizontal-relative:text;mso-position-vertical:absolute;mso-position-vertical-relative:text;v-text-anchor:middle" o:gfxdata="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" fillcolor="white [3212]" strokecolor="#4472c4 [3204]" strokeweight="1pt">
-                <v:textbox>
-                  <w:txbxContent>
-                    <w:p>
-                      <w:pPr>
-                        <w:jc w:val="center"/>
-                        <w:rPr>
-                          <w:color w:val="000000" w:themeColor="text1"/>
-                        </w:rPr>
-                      </w:pPr>
-                      <w:r>
-                        <w:rPr>
-                          <w:color w:val="000000" w:themeColor="text1"/>
-                        </w:rPr>
-                        <w:t>Flask</w:t>
-                      </w:r>
-                    </w:p>
-                  </w:txbxContent>
-                </v:textbox>
-              </v:rect>
-            </w:pict>
-          </mc:Fallback>
-        </mc:AlternateContent>
-      </w:r>
-      <w:r>
-        <w:rPr>
-          <w:noProof/>
-        </w:rPr>
-        <mc:AlternateContent>
-          <mc:Choice Requires="wps">
-            <w:drawing>
-              <wp:anchor distT="0" distB="0" distL="114300" distR="114300" simplePos="0" relativeHeight="251711488" behindDoc="0" locked="0" layoutInCell="1" allowOverlap="1" wp14:anchorId="3640F93C" wp14:editId="21BEDA1E">
-                <wp:simplePos x="0" y="0"/>
-                <wp:positionH relativeFrom="column">
-                  <wp:posOffset>1334438</wp:posOffset>
-                </wp:positionH>
-                <wp:positionV relativeFrom="paragraph">
-                  <wp:posOffset>1192066</wp:posOffset>
-                </wp:positionV>
-                <wp:extent cx="1447800" cy="637309"/>
-                <wp:effectExtent l="0" t="0" r="19050" b="10795"/>
-                <wp:wrapNone/>
-                <wp:docPr id="68" name="Rectangle 68"/>
-                <wp:cNvGraphicFramePr/>
-                <a:graphic xmlns:a="http://schemas.openxmlformats.org/drawingml/2006/main">
-                  <a:graphicData uri="http://schemas.microsoft.com/office/word/2010/wordprocessingShape">
-                    <wps:wsp>
-                      <wps:cNvSpPr/>
-                      <wps:spPr>
-                        <a:xfrm>
-                          <a:off x="0" y="0"/>
-                          <a:ext cx="1447800" cy="637309"/>
-                        </a:xfrm>
-                        <a:prstGeom prst="rect">
-                          <a:avLst/>
-                        </a:prstGeom>
-                        <a:solidFill>
-                          <a:schemeClr val="bg1"/>
-                        </a:solidFill>
-                        <a:ln>
-                          <a:solidFill>
-                            <a:schemeClr val="accent1"/>
-                          </a:solidFill>
-                        </a:ln>
-                      </wps:spPr>
-                      <wps:style>
-                        <a:lnRef idx="2">
-                          <a:schemeClr val="accent1">
-                            <a:shade val="50000"/>
-                          </a:schemeClr>
-                        </a:lnRef>
-                        <a:fillRef idx="1">
-                          <a:schemeClr val="accent1"/>
-                        </a:fillRef>
-                        <a:effectRef idx="0">
-                          <a:schemeClr val="accent1"/>
-                        </a:effectRef>
-                        <a:fontRef idx="minor">
-                          <a:schemeClr val="lt1"/>
-                        </a:fontRef>
-                      </wps:style>
-                      <wps:txbx>
-                        <w:txbxContent>
-                          <w:p>
-                            <w:pPr>
-                              <w:jc w:val="center"/>
-                              <w:rPr>
-                                <w:color w:val="000000" w:themeColor="text1"/>
-                              </w:rPr>
-                            </w:pPr>
-                            <w:r>
-                              <w:rPr>
-                                <w:color w:val="000000" w:themeColor="text1"/>
-                              </w:rPr>
-                              <w:t>Flask</w:t>
-                            </w:r>
-                          </w:p>
-                        </w:txbxContent>
-                      </wps:txbx>
-                      <wps:bodyPr rot="0" spcFirstLastPara="0" vertOverflow="overflow" horzOverflow="overflow" vert="horz" wrap="square" lIns="91440" tIns="45720" rIns="91440" bIns="45720" numCol="1" spcCol="0" rtlCol="0" fromWordArt="0" anchor="ctr" anchorCtr="0" forceAA="0" compatLnSpc="1">
-                        <a:prstTxWarp prst="textNoShape">
-                          <a:avLst/>
-                        </a:prstTxWarp>
-                        <a:noAutofit/>
-                      </wps:bodyPr>
-                    </wps:wsp>
-                  </a:graphicData>
-                </a:graphic>
-              </wp:anchor>
-            </w:drawing>
-          </mc:Choice>
-          <mc:Fallback>
-            <w:pict>
-              <v:rect w14:anchorId="3640F93C" id="Rectangle 68" o:spid="_x0000_s1061" style="position:absolute;left:0;text-align:left;margin-left:105.05pt;margin-top:93.85pt;width:114pt;height:50.2pt;z-index:251711488;visibility:visible;mso-wrap-style:square;mso-wrap-distance-left:9pt;mso-wrap-distance-top:0;mso-wrap-distance-right:9pt;mso-wrap-distance-bottom:0;mso-position-horizontal:absolute;mso-position-horizontal-relative:text;mso-position-vertical:absolute;mso-position-vertical-relative:text;v-text-anchor:middle" o:gfxdata="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" fillcolor="white [3212]" strokecolor="#4472c4 [3204]" strokeweight="1pt">
-                <v:textbox>
-                  <w:txbxContent>
-                    <w:p>
-                      <w:pPr>
-                        <w:jc w:val="center"/>
-                        <w:rPr>
-                          <w:color w:val="000000" w:themeColor="text1"/>
-                        </w:rPr>
-                      </w:pPr>
-                      <w:r>
-                        <w:rPr>
-                          <w:color w:val="000000" w:themeColor="text1"/>
-                        </w:rPr>
-                        <w:t>Flask</w:t>
-                      </w:r>
-                    </w:p>
-                  </w:txbxContent>
-                </v:textbox>
-              </v:rect>
-            </w:pict>
-          </mc:Fallback>
-        </mc:AlternateContent>
-      </w:r>
-      <w:r>
-        <w:rPr>
-          <w:noProof/>
-        </w:rPr>
-        <mc:AlternateContent>
-          <mc:Choice Requires="wps">
-            <w:drawing>
-              <wp:anchor distT="0" distB="0" distL="114300" distR="114300" simplePos="0" relativeHeight="251703296" behindDoc="0" locked="0" layoutInCell="1" allowOverlap="1" wp14:anchorId="17490E4A" wp14:editId="06DCBAD3">
-                <wp:simplePos x="0" y="0"/>
-                <wp:positionH relativeFrom="column">
-                  <wp:posOffset>4885425</wp:posOffset>
-                </wp:positionH>
-                <wp:positionV relativeFrom="paragraph">
-                  <wp:posOffset>51151</wp:posOffset>
-                </wp:positionV>
-                <wp:extent cx="1447800" cy="637309"/>
-                <wp:effectExtent l="0" t="0" r="19050" b="10795"/>
-                <wp:wrapNone/>
-                <wp:docPr id="64" name="Rectangle 64"/>
-                <wp:cNvGraphicFramePr/>
-                <a:graphic xmlns:a="http://schemas.openxmlformats.org/drawingml/2006/main">
-                  <a:graphicData uri="http://schemas.microsoft.com/office/word/2010/wordprocessingShape">
-                    <wps:wsp>
-                      <wps:cNvSpPr/>
-                      <wps:spPr>
-                        <a:xfrm>
-                          <a:off x="0" y="0"/>
-                          <a:ext cx="1447800" cy="637309"/>
-                        </a:xfrm>
-                        <a:prstGeom prst="rect">
-                          <a:avLst/>
-                        </a:prstGeom>
-                        <a:solidFill>
-                          <a:schemeClr val="bg1"/>
-                        </a:solidFill>
-                        <a:ln>
-                          <a:solidFill>
-                            <a:schemeClr val="accent1"/>
-                          </a:solidFill>
-                        </a:ln>
-                      </wps:spPr>
-                      <wps:style>
-                        <a:lnRef idx="2">
-                          <a:schemeClr val="accent1">
-                            <a:shade val="50000"/>
-                          </a:schemeClr>
-                        </a:lnRef>
-                        <a:fillRef idx="1">
-                          <a:schemeClr val="accent1"/>
-                        </a:fillRef>
-                        <a:effectRef idx="0">
-                          <a:schemeClr val="accent1"/>
-                        </a:effectRef>
-                        <a:fontRef idx="minor">
-                          <a:schemeClr val="lt1"/>
-                        </a:fontRef>
-                      </wps:style>
-                      <wps:txbx>
-                        <w:txbxContent>
-                          <w:p>
-                            <w:pPr>
-                              <w:jc w:val="center"/>
-                              <w:rPr>
-                                <w:color w:val="000000" w:themeColor="text1"/>
-                              </w:rPr>
-                            </w:pPr>
-                            <w:r>
-                              <w:rPr>
-                                <w:color w:val="000000" w:themeColor="text1"/>
-                              </w:rPr>
-                              <w:t>Flask</w:t>
-                            </w:r>
-                          </w:p>
-                        </w:txbxContent>
-                      </wps:txbx>
-                      <wps:bodyPr rot="0" spcFirstLastPara="0" vertOverflow="overflow" horzOverflow="overflow" vert="horz" wrap="square" lIns="91440" tIns="45720" rIns="91440" bIns="45720" numCol="1" spcCol="0" rtlCol="0" fromWordArt="0" anchor="ctr" anchorCtr="0" forceAA="0" compatLnSpc="1">
-                        <a:prstTxWarp prst="textNoShape">
-                          <a:avLst/>
-                        </a:prstTxWarp>
-                        <a:noAutofit/>
-                      </wps:bodyPr>
-                    </wps:wsp>
-                  </a:graphicData>
-                </a:graphic>
-              </wp:anchor>
-            </w:drawing>
-          </mc:Choice>
-          <mc:Fallback>
-            <w:pict>
-              <v:rect w14:anchorId="17490E4A" id="Rectangle 64" o:spid="_x0000_s1062" style="position:absolute;left:0;text-align:left;margin-left:384.7pt;margin-top:4.05pt;width:114pt;height:50.2pt;z-index:251703296;visibility:visible;mso-wrap-style:square;mso-wrap-distance-left:9pt;mso-wrap-distance-top:0;mso-wrap-distance-right:9pt;mso-wrap-distance-bottom:0;mso-position-horizontal:absolute;mso-position-horizontal-relative:text;mso-position-vertical:absolute;mso-position-vertical-relative:text;v-text-anchor:middle" o:gfxdata="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" fillcolor="white [3212]" strokecolor="#4472c4 [3204]" strokeweight="1pt">
-                <v:textbox>
-                  <w:txbxContent>
-                    <w:p>
-                      <w:pPr>
-                        <w:jc w:val="center"/>
-                        <w:rPr>
-                          <w:color w:val="000000" w:themeColor="text1"/>
-                        </w:rPr>
-                      </w:pPr>
-                      <w:r>
-                        <w:rPr>
-                          <w:color w:val="000000" w:themeColor="text1"/>
-                        </w:rPr>
-                        <w:t>Flask</w:t>
-                      </w:r>
-                    </w:p>
-                  </w:txbxContent>
-                </v:textbox>
-              </v:rect>
-            </w:pict>
-          </mc:Fallback>
-        </mc:AlternateContent>
-      </w:r>
-      <w:r>
-        <w:rPr>
-          <w:noProof/>
-        </w:rPr>
-        <mc:AlternateContent>
-          <mc:Choice Requires="wps">
-            <w:drawing>
-              <wp:anchor distT="0" distB="0" distL="114300" distR="114300" simplePos="0" relativeHeight="251701248" behindDoc="0" locked="0" layoutInCell="1" allowOverlap="1" wp14:anchorId="094F6783" wp14:editId="3ACD507C">
-                <wp:simplePos x="0" y="0"/>
-                <wp:positionH relativeFrom="column">
-                  <wp:posOffset>1372404</wp:posOffset>
-                </wp:positionH>
-                <wp:positionV relativeFrom="paragraph">
-                  <wp:posOffset>141832</wp:posOffset>
-                </wp:positionV>
-                <wp:extent cx="1447800" cy="637309"/>
-                <wp:effectExtent l="0" t="0" r="19050" b="10795"/>
-                <wp:wrapNone/>
-                <wp:docPr id="63" name="Rectangle 63"/>
-                <wp:cNvGraphicFramePr/>
-                <a:graphic xmlns:a="http://schemas.openxmlformats.org/drawingml/2006/main">
-                  <a:graphicData uri="http://schemas.microsoft.com/office/word/2010/wordprocessingShape">
-                    <wps:wsp>
-                      <wps:cNvSpPr/>
-                      <wps:spPr>
-                        <a:xfrm>
-                          <a:off x="0" y="0"/>
-                          <a:ext cx="1447800" cy="637309"/>
-                        </a:xfrm>
-                        <a:prstGeom prst="rect">
-                          <a:avLst/>
-                        </a:prstGeom>
-                        <a:solidFill>
-                          <a:schemeClr val="bg1"/>
-                        </a:solidFill>
-                        <a:ln>
-                          <a:solidFill>
-                            <a:schemeClr val="accent1"/>
-                          </a:solidFill>
-                        </a:ln>
-                      </wps:spPr>
-                      <wps:style>
-                        <a:lnRef idx="2">
-                          <a:schemeClr val="accent1">
-                            <a:shade val="50000"/>
-                          </a:schemeClr>
-                        </a:lnRef>
-                        <a:fillRef idx="1">
-                          <a:schemeClr val="accent1"/>
-                        </a:fillRef>
-                        <a:effectRef idx="0">
-                          <a:schemeClr val="accent1"/>
-                        </a:effectRef>
-                        <a:fontRef idx="minor">
-                          <a:schemeClr val="lt1"/>
-                        </a:fontRef>
-                      </wps:style>
-                      <wps:txbx>
-                        <w:txbxContent>
-                          <w:p>
-                            <w:pPr>
-                              <w:jc w:val="center"/>
-                              <w:rPr>
-                                <w:color w:val="000000" w:themeColor="text1"/>
-                              </w:rPr>
-                            </w:pPr>
-                            <w:r>
-                              <w:rPr>
-                                <w:color w:val="000000" w:themeColor="text1"/>
-                              </w:rPr>
-                              <w:t>Flask</w:t>
-                            </w:r>
-                          </w:p>
-                        </w:txbxContent>
-                      </wps:txbx>
-                      <wps:bodyPr rot="0" spcFirstLastPara="0" vertOverflow="overflow" horzOverflow="overflow" vert="horz" wrap="square" lIns="91440" tIns="45720" rIns="91440" bIns="45720" numCol="1" spcCol="0" rtlCol="0" fromWordArt="0" anchor="ctr" anchorCtr="0" forceAA="0" compatLnSpc="1">
-                        <a:prstTxWarp prst="textNoShape">
-                          <a:avLst/>
-                        </a:prstTxWarp>
-                        <a:noAutofit/>
-                      </wps:bodyPr>
-                    </wps:wsp>
-                  </a:graphicData>
-                </a:graphic>
-              </wp:anchor>
-            </w:drawing>
-          </mc:Choice>
-          <mc:Fallback>
-            <w:pict>
-              <v:rect w14:anchorId="094F6783" id="Rectangle 63" o:spid="_x0000_s1063" style="position:absolute;left:0;text-align:left;margin-left:108.05pt;margin-top:11.15pt;width:114pt;height:50.2pt;z-index:251701248;visibility:visible;mso-wrap-style:square;mso-wrap-distance-left:9pt;mso-wrap-distance-top:0;mso-wrap-distance-right:9pt;mso-wrap-distance-bottom:0;mso-position-horizontal:absolute;mso-position-horizontal-relative:text;mso-position-vertical:absolute;mso-position-vertical-relative:text;v-text-anchor:middle" o:gfxdata="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" fillcolor="white [3212]" strokecolor="#4472c4 [3204]" strokeweight="1pt">
-                <v:textbox>
-                  <w:txbxContent>
-                    <w:p>
-                      <w:pPr>
-                        <w:jc w:val="center"/>
-                        <w:rPr>
-                          <w:color w:val="000000" w:themeColor="text1"/>
-                        </w:rPr>
-                      </w:pPr>
-                      <w:r>
-                        <w:rPr>
-                          <w:color w:val="000000" w:themeColor="text1"/>
-                        </w:rPr>
-                        <w:t>Flask</w:t>
-                      </w:r>
-                    </w:p>
-                  </w:txbxContent>
-                </v:textbox>
-              </v:rect>
-            </w:pict>
-          </mc:Fallback>
-        </mc:AlternateContent>
-      </w:r>
-      <w:r>
-        <w:rPr>
-          <w:noProof/>
-        </w:rPr>
-        <mc:AlternateContent>
-          <mc:Choice Requires="wps">
-            <w:drawing>
-              <wp:anchor distT="0" distB="0" distL="114300" distR="114300" simplePos="0" relativeHeight="251705344" behindDoc="0" locked="0" layoutInCell="1" allowOverlap="1" wp14:anchorId="08D65080" wp14:editId="710EBF85">
-                <wp:simplePos x="0" y="0"/>
-                <wp:positionH relativeFrom="column">
-                  <wp:posOffset>-284133</wp:posOffset>
-                </wp:positionH>
-                <wp:positionV relativeFrom="paragraph">
-                  <wp:posOffset>159616</wp:posOffset>
-                </wp:positionV>
-                <wp:extent cx="1447800" cy="637309"/>
-                <wp:effectExtent l="0" t="0" r="19050" b="10795"/>
-                <wp:wrapNone/>
-                <wp:docPr id="65" name="Rectangle 65"/>
-                <wp:cNvGraphicFramePr/>
-                <a:graphic xmlns:a="http://schemas.openxmlformats.org/drawingml/2006/main">
-                  <a:graphicData uri="http://schemas.microsoft.com/office/word/2010/wordprocessingShape">
-                    <wps:wsp>
-                      <wps:cNvSpPr/>
-                      <wps:spPr>
-                        <a:xfrm>
-                          <a:off x="0" y="0"/>
-                          <a:ext cx="1447800" cy="637309"/>
-                        </a:xfrm>
-                        <a:prstGeom prst="rect">
-                          <a:avLst/>
-                        </a:prstGeom>
-                        <a:solidFill>
-                          <a:schemeClr val="bg1"/>
-                        </a:solidFill>
-                        <a:ln>
-                          <a:solidFill>
-                            <a:schemeClr val="accent1"/>
-                          </a:solidFill>
-                        </a:ln>
-                      </wps:spPr>
-                      <wps:style>
-                        <a:lnRef idx="2">
-                          <a:schemeClr val="accent1">
-                            <a:shade val="50000"/>
-                          </a:schemeClr>
-                        </a:lnRef>
-                        <a:fillRef idx="1">
-                          <a:schemeClr val="accent1"/>
-                        </a:fillRef>
-                        <a:effectRef idx="0">
-                          <a:schemeClr val="accent1"/>
-                        </a:effectRef>
-                        <a:fontRef idx="minor">
-                          <a:schemeClr val="lt1"/>
-                        </a:fontRef>
-                      </wps:style>
-                      <wps:txbx>
-                        <w:txbxContent>
-                          <w:p>
-                            <w:pPr>
-                              <w:jc w:val="center"/>
-                              <w:rPr>
-                                <w:color w:val="000000" w:themeColor="text1"/>
-                              </w:rPr>
-                            </w:pPr>
-                            <w:r>
-                              <w:rPr>
-                                <w:color w:val="000000" w:themeColor="text1"/>
-                              </w:rPr>
-                              <w:t>Flask</w:t>
-                            </w:r>
-                          </w:p>
-                        </w:txbxContent>
-                      </wps:txbx>
-                      <wps:bodyPr rot="0" spcFirstLastPara="0" vertOverflow="overflow" horzOverflow="overflow" vert="horz" wrap="square" lIns="91440" tIns="45720" rIns="91440" bIns="45720" numCol="1" spcCol="0" rtlCol="0" fromWordArt="0" anchor="ctr" anchorCtr="0" forceAA="0" compatLnSpc="1">
-                        <a:prstTxWarp prst="textNoShape">
-                          <a:avLst/>
-                        </a:prstTxWarp>
-                        <a:noAutofit/>
-                      </wps:bodyPr>
-                    </wps:wsp>
-                  </a:graphicData>
-                </a:graphic>
-              </wp:anchor>
-            </w:drawing>
-          </mc:Choice>
-          <mc:Fallback>
-            <w:pict>
-              <v:rect w14:anchorId="08D65080" id="Rectangle 65" o:spid="_x0000_s1064" style="position:absolute;left:0;text-align:left;margin-left:-22.35pt;margin-top:12.55pt;width:114pt;height:50.2pt;z-index:251705344;visibility:visible;mso-wrap-style:square;mso-wrap-distance-left:9pt;mso-wrap-distance-top:0;mso-wrap-distance-right:9pt;mso-wrap-distance-bottom:0;mso-position-horizontal:absolute;mso-position-horizontal-relative:text;mso-position-vertical:absolute;mso-position-vertical-relative:text;v-text-anchor:middle" o:gfxdata="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" fillcolor="white [3212]" strokecolor="#4472c4 [3204]" strokeweight="1pt">
-                <v:textbox>
-                  <w:txbxContent>
-                    <w:p>
-                      <w:pPr>
-                        <w:jc w:val="center"/>
-                        <w:rPr>
-                          <w:color w:val="000000" w:themeColor="text1"/>
-                        </w:rPr>
-                      </w:pPr>
-                      <w:r>
-                        <w:rPr>
-                          <w:color w:val="000000" w:themeColor="text1"/>
-                        </w:rPr>
-                        <w:t>Flask</w:t>
-                      </w:r>
-                    </w:p>
-                  </w:txbxContent>
-                </v:textbox>
-              </v:rect>
-            </w:pict>
-          </mc:Fallback>
-        </mc:AlternateContent>
-      </w:r>
-      <w:r>
-        <w:rPr>
-          <w:noProof/>
-        </w:rPr>
-        <mc:AlternateContent>
-          <mc:Choice Requires="wps">
-            <w:drawing>
-              <wp:anchor distT="0" distB="0" distL="114300" distR="114300" simplePos="0" relativeHeight="251707392" behindDoc="0" locked="0" layoutInCell="1" allowOverlap="1" wp14:anchorId="13BE402E" wp14:editId="66C27B84">
-                <wp:simplePos x="0" y="0"/>
-                <wp:positionH relativeFrom="column">
-                  <wp:posOffset>3193358</wp:posOffset>
-                </wp:positionH>
-                <wp:positionV relativeFrom="paragraph">
-                  <wp:posOffset>62230</wp:posOffset>
-                </wp:positionV>
-                <wp:extent cx="1447800" cy="637309"/>
-                <wp:effectExtent l="0" t="0" r="19050" b="10795"/>
-                <wp:wrapNone/>
-                <wp:docPr id="66" name="Rectangle 66"/>
-                <wp:cNvGraphicFramePr/>
-                <a:graphic xmlns:a="http://schemas.openxmlformats.org/drawingml/2006/main">
-                  <a:graphicData uri="http://schemas.microsoft.com/office/word/2010/wordprocessingShape">
-                    <wps:wsp>
-                      <wps:cNvSpPr/>
-                      <wps:spPr>
-                        <a:xfrm>
-                          <a:off x="0" y="0"/>
-                          <a:ext cx="1447800" cy="637309"/>
-                        </a:xfrm>
-                        <a:prstGeom prst="rect">
-                          <a:avLst/>
-                        </a:prstGeom>
-                        <a:solidFill>
-                          <a:schemeClr val="bg1"/>
-                        </a:solidFill>
-                        <a:ln>
-                          <a:solidFill>
-                            <a:schemeClr val="accent1"/>
-                          </a:solidFill>
-                        </a:ln>
-                      </wps:spPr>
-                      <wps:style>
-                        <a:lnRef idx="2">
-                          <a:schemeClr val="accent1">
-                            <a:shade val="50000"/>
-                          </a:schemeClr>
-                        </a:lnRef>
-                        <a:fillRef idx="1">
-                          <a:schemeClr val="accent1"/>
-                        </a:fillRef>
-                        <a:effectRef idx="0">
-                          <a:schemeClr val="accent1"/>
-                        </a:effectRef>
-                        <a:fontRef idx="minor">
-                          <a:schemeClr val="lt1"/>
-                        </a:fontRef>
-                      </wps:style>
-                      <wps:txbx>
-                        <w:txbxContent>
-                          <w:p>
-                            <w:pPr>
-                              <w:jc w:val="center"/>
-                              <w:rPr>
-                                <w:color w:val="000000" w:themeColor="text1"/>
-                              </w:rPr>
-                            </w:pPr>
-                            <w:r>
-                              <w:rPr>
-                                <w:color w:val="000000" w:themeColor="text1"/>
-                              </w:rPr>
-                              <w:t>Flask</w:t>
-                            </w:r>
-                          </w:p>
-                        </w:txbxContent>
-                      </wps:txbx>
-                      <wps:bodyPr rot="0" spcFirstLastPara="0" vertOverflow="overflow" horzOverflow="overflow" vert="horz" wrap="square" lIns="91440" tIns="45720" rIns="91440" bIns="45720" numCol="1" spcCol="0" rtlCol="0" fromWordArt="0" anchor="ctr" anchorCtr="0" forceAA="0" compatLnSpc="1">
-                        <a:prstTxWarp prst="textNoShape">
-                          <a:avLst/>
-                        </a:prstTxWarp>
-                        <a:noAutofit/>
-                      </wps:bodyPr>
-                    </wps:wsp>
-                  </a:graphicData>
-                </a:graphic>
-              </wp:anchor>
-            </w:drawing>
-          </mc:Choice>
-          <mc:Fallback>
-            <w:pict>
-              <v:rect w14:anchorId="13BE402E" id="Rectangle 66" o:spid="_x0000_s1065" style="position:absolute;left:0;text-align:left;margin-left:251.45pt;margin-top:4.9pt;width:114pt;height:50.2pt;z-index:251707392;visibility:visible;mso-wrap-style:square;mso-wrap-distance-left:9pt;mso-wrap-distance-top:0;mso-wrap-distance-right:9pt;mso-wrap-distance-bottom:0;mso-position-horizontal:absolute;mso-position-horizontal-relative:text;mso-position-vertical:absolute;mso-position-vertical-relative:text;v-text-anchor:middle" o:gfxdata="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" fillcolor="white [3212]" strokecolor="#4472c4 [3204]" strokeweight="1pt">
-                <v:textbox>
-                  <w:txbxContent>
-                    <w:p>
-                      <w:pPr>
-                        <w:jc w:val="center"/>
-                        <w:rPr>
-                          <w:color w:val="000000" w:themeColor="text1"/>
-                        </w:rPr>
-                      </w:pPr>
-                      <w:r>
-                        <w:rPr>
-                          <w:color w:val="000000" w:themeColor="text1"/>
-                        </w:rPr>
-                        <w:t>Flask</w:t>
-                      </w:r>
-                    </w:p>
-                  </w:txbxContent>
-                </v:textbox>
-              </v:rect>
-            </w:pict>
-          </mc:Fallback>
-        </mc:AlternateContent>
-      </w:r>
-      <w:r>
         <w:tab/>
       </w:r>
       <w:r>
@@ -2689,7 +3198,7 @@
     </w:p>
     <w:sectPr>
       <w:pgSz w:w="11906" w:h="16838"/>
-      <w:pgMar w:top="1170" w:right="1440" w:bottom="1440" w:left="1440" w:header="720" w:footer="720" w:gutter="0"/>
+      <w:pgMar w:top="90" w:right="1440" w:bottom="360" w:left="1440" w:header="720" w:footer="720" w:gutter="0"/>
       <w:cols w:space="720"/>
       <w:docGrid w:linePitch="360"/>
     </w:sectPr>

</xml_diff>